<commit_message>
almost publication-ready project update
</commit_message>
<xml_diff>
--- a/projects/01_tau_asymmetry/paper/supplementary/Supplementary_S2_main_analyses.docx
+++ b/projects/01_tau_asymmetry/paper/supplementary/Supplementary_S2_main_analyses.docx
@@ -1908,6 +1908,7 @@
         <w:rPr>
           <w:lang w:val="en-GB"/>
         </w:rPr>
+        <w:lastRenderedPageBreak/>
         <w:t xml:space="preserve">Difference in </w:t>
       </w:r>
       <w:r>
@@ -1915,19 +1916,6 @@
       </w:r>
       <w:r>
         <w:t xml:space="preserve"> onset between hemispheres across ROIs</w:t>
-      </w:r>
-    </w:p>
-    <w:p>
-      <w:pPr>
-        <w:rPr>
-          <w:lang w:val="en-SE"/>
-        </w:rPr>
-      </w:pPr>
-      <w:r>
-        <w:rPr>
-          <w:lang w:val="en-SE"/>
-        </w:rPr>
-        <w:t>[sila model threshold images in grid]</w:t>
       </w:r>
     </w:p>
     <w:p>
@@ -1941,7 +1929,6 @@
           <w:lang w:val="en-SE"/>
           <w14:ligatures w14:val="standardContextual"/>
         </w:rPr>
-        <w:lastRenderedPageBreak/>
         <w:drawing>
           <wp:inline distT="0" distB="0" distL="0" distR="0" wp14:anchorId="796C655F" wp14:editId="364B1B1C">
             <wp:extent cx="5397500" cy="2882900"/>
@@ -1988,7 +1975,23 @@
         </w:rPr>
       </w:pPr>
       <w:r>
-        <w:t xml:space="preserve">Figure S2.4. </w:t>
+        <w:rPr>
+          <w:b/>
+          <w:bCs/>
+        </w:rPr>
+        <w:t>Figure S2.4</w:t>
+      </w:r>
+      <w:r>
+        <w:t xml:space="preserve">. </w:t>
+      </w:r>
+      <w:r>
+        <w:t xml:space="preserve">Difference between the SILA-estimated </w:t>
+      </w:r>
+      <w:r>
+        <w:t>Aβ</w:t>
+      </w:r>
+      <w:r>
+        <w:t xml:space="preserve"> onset between hemispheres across ROIs.</w:t>
       </w:r>
     </w:p>
     <w:p>
@@ -4346,6 +4349,7 @@
                 <w:sz w:val="22"/>
                 <w:szCs w:val="22"/>
               </w:rPr>
+              <w:lastRenderedPageBreak/>
               <w:t>MMSE</w:t>
             </w:r>
           </w:p>
@@ -4464,7 +4468,6 @@
                 <w:sz w:val="22"/>
                 <w:szCs w:val="22"/>
               </w:rPr>
-              <w:lastRenderedPageBreak/>
               <w:t>mPACC</w:t>
             </w:r>
           </w:p>
@@ -8966,6 +8969,7 @@
                 <w:sz w:val="20"/>
                 <w:szCs w:val="20"/>
               </w:rPr>
+              <w:lastRenderedPageBreak/>
               <w:t>Time × Sex</w:t>
             </w:r>
           </w:p>
@@ -9296,7 +9300,6 @@
                 <w:sz w:val="20"/>
                 <w:szCs w:val="20"/>
               </w:rPr>
-              <w:lastRenderedPageBreak/>
               <w:t>Time × Aβ LI</w:t>
             </w:r>
             <w:r>
@@ -14276,7 +14279,6 @@
                 <w:sz w:val="20"/>
                 <w:szCs w:val="20"/>
               </w:rPr>
-              <w:lastRenderedPageBreak/>
               <w:t>Intercept</w:t>
             </w:r>
           </w:p>
@@ -22237,7 +22239,6 @@
                 <w:sz w:val="20"/>
                 <w:szCs w:val="20"/>
               </w:rPr>
-              <w:lastRenderedPageBreak/>
               <w:t>Intercept</w:t>
             </w:r>
           </w:p>

</xml_diff>